<commit_message>
(31/3/2024) Final project code, Test plan, Test cases
</commit_message>
<xml_diff>
--- a/[Rise]_TestPlan_HieuTruong_Final.docx
+++ b/[Rise]_TestPlan_HieuTruong_Final.docx
@@ -3712,39 +3712,7 @@
                 <w:sz w:val="26"/>
                 <w:szCs w:val="26"/>
               </w:rPr>
-              <w:t>Filter</w:t>
-            </w:r>
-            <w:r>
-              <w:rPr>
-                <w:color w:val="000000" w:themeColor="text1"/>
-                <w:sz w:val="26"/>
-                <w:szCs w:val="26"/>
-              </w:rPr>
-              <w:t xml:space="preserve"> </w:t>
-            </w:r>
-            <w:r>
-              <w:rPr>
-                <w:color w:val="000000" w:themeColor="text1"/>
-                <w:sz w:val="26"/>
-                <w:szCs w:val="26"/>
-              </w:rPr>
-              <w:t>projects with “</w:t>
-            </w:r>
-            <w:r>
-              <w:rPr>
-                <w:color w:val="000000" w:themeColor="text1"/>
-                <w:sz w:val="26"/>
-                <w:szCs w:val="26"/>
-              </w:rPr>
-              <w:t>Completed</w:t>
-            </w:r>
-            <w:r>
-              <w:rPr>
-                <w:color w:val="000000" w:themeColor="text1"/>
-                <w:sz w:val="26"/>
-                <w:szCs w:val="26"/>
-              </w:rPr>
-              <w:t>” tag</w:t>
+              <w:t>Filter projects with “Completed” tag</w:t>
             </w:r>
           </w:p>
         </w:tc>
@@ -3818,23 +3786,7 @@
                 <w:sz w:val="26"/>
                 <w:szCs w:val="26"/>
               </w:rPr>
-              <w:t>Filter projects with “</w:t>
-            </w:r>
-            <w:r>
-              <w:rPr>
-                <w:color w:val="000000" w:themeColor="text1"/>
-                <w:sz w:val="26"/>
-                <w:szCs w:val="26"/>
-              </w:rPr>
-              <w:t>High Priority</w:t>
-            </w:r>
-            <w:r>
-              <w:rPr>
-                <w:color w:val="000000" w:themeColor="text1"/>
-                <w:sz w:val="26"/>
-                <w:szCs w:val="26"/>
-              </w:rPr>
-              <w:t>” tag</w:t>
+              <w:t>Filter projects with “High Priority” tag</w:t>
             </w:r>
           </w:p>
         </w:tc>
@@ -3909,23 +3861,7 @@
                 <w:sz w:val="26"/>
                 <w:szCs w:val="26"/>
               </w:rPr>
-              <w:t>Filter projects with “</w:t>
-            </w:r>
-            <w:r>
-              <w:rPr>
-                <w:color w:val="000000" w:themeColor="text1"/>
-                <w:sz w:val="26"/>
-                <w:szCs w:val="26"/>
-              </w:rPr>
-              <w:t>Open projects</w:t>
-            </w:r>
-            <w:r>
-              <w:rPr>
-                <w:color w:val="000000" w:themeColor="text1"/>
-                <w:sz w:val="26"/>
-                <w:szCs w:val="26"/>
-              </w:rPr>
-              <w:t>” tag</w:t>
+              <w:t>Filter projects with “Open projects” tag</w:t>
             </w:r>
           </w:p>
         </w:tc>
@@ -3997,23 +3933,7 @@
                 <w:sz w:val="26"/>
                 <w:szCs w:val="26"/>
               </w:rPr>
-              <w:t>Filter projects with “</w:t>
-            </w:r>
-            <w:r>
-              <w:rPr>
-                <w:color w:val="000000" w:themeColor="text1"/>
-                <w:sz w:val="26"/>
-                <w:szCs w:val="26"/>
-              </w:rPr>
-              <w:t>Upcoming</w:t>
-            </w:r>
-            <w:r>
-              <w:rPr>
-                <w:color w:val="000000" w:themeColor="text1"/>
-                <w:sz w:val="26"/>
-                <w:szCs w:val="26"/>
-              </w:rPr>
-              <w:t>” tag</w:t>
+              <w:t>Filter projects with “Upcoming” tag</w:t>
             </w:r>
           </w:p>
         </w:tc>
@@ -4735,29 +4655,87 @@
           <w:sz w:val="26"/>
           <w:szCs w:val="26"/>
         </w:rPr>
+        <w:lastRenderedPageBreak/>
         <w:t>Out of scope testing</w:t>
       </w:r>
       <w:bookmarkEnd w:id="6"/>
+      <w:r>
+        <w:rPr>
+          <w:rFonts w:ascii="Times New Roman" w:hAnsi="Times New Roman" w:cs="Times New Roman"/>
+          <w:i/>
+          <w:color w:val="000000" w:themeColor="text1"/>
+          <w:sz w:val="26"/>
+          <w:szCs w:val="26"/>
+        </w:rPr>
+        <w:br/>
+        <w:t>- Delete filter</w:t>
+      </w:r>
     </w:p>
     <w:p>
       <w:pPr>
+        <w:pStyle w:val="ListParagraph"/>
         <w:tabs>
           <w:tab w:val="left" w:pos="180"/>
           <w:tab w:val="left" w:pos="540"/>
           <w:tab w:val="left" w:pos="720"/>
         </w:tabs>
         <w:spacing w:line="312" w:lineRule="auto"/>
-        <w:rPr>
-          <w:sz w:val="26"/>
-          <w:szCs w:val="26"/>
-        </w:rPr>
-      </w:pPr>
-      <w:r>
-        <w:rPr>
-          <w:sz w:val="26"/>
-          <w:szCs w:val="26"/>
-        </w:rPr>
-        <w:lastRenderedPageBreak/>
+        <w:ind w:left="1080"/>
+        <w:outlineLvl w:val="2"/>
+        <w:rPr>
+          <w:rFonts w:ascii="Times New Roman" w:hAnsi="Times New Roman" w:cs="Times New Roman"/>
+          <w:i/>
+          <w:color w:val="000000" w:themeColor="text1"/>
+          <w:sz w:val="26"/>
+          <w:szCs w:val="26"/>
+        </w:rPr>
+      </w:pPr>
+      <w:r>
+        <w:rPr>
+          <w:rFonts w:ascii="Times New Roman" w:hAnsi="Times New Roman" w:cs="Times New Roman"/>
+          <w:i/>
+          <w:color w:val="000000" w:themeColor="text1"/>
+          <w:sz w:val="26"/>
+          <w:szCs w:val="26"/>
+        </w:rPr>
+        <w:t>-All negative test cases (Click cancel when create custom filter, create )</w:t>
+      </w:r>
+    </w:p>
+    <w:p>
+      <w:pPr>
+        <w:tabs>
+          <w:tab w:val="left" w:pos="180"/>
+          <w:tab w:val="left" w:pos="540"/>
+          <w:tab w:val="left" w:pos="720"/>
+        </w:tabs>
+        <w:spacing w:line="312" w:lineRule="auto"/>
+        <w:outlineLvl w:val="2"/>
+        <w:rPr>
+          <w:i/>
+          <w:color w:val="000000" w:themeColor="text1"/>
+          <w:sz w:val="26"/>
+          <w:szCs w:val="26"/>
+        </w:rPr>
+      </w:pPr>
+    </w:p>
+    <w:p>
+      <w:pPr>
+        <w:tabs>
+          <w:tab w:val="left" w:pos="180"/>
+          <w:tab w:val="left" w:pos="540"/>
+          <w:tab w:val="left" w:pos="720"/>
+        </w:tabs>
+        <w:spacing w:line="312" w:lineRule="auto"/>
+        <w:rPr>
+          <w:sz w:val="26"/>
+          <w:szCs w:val="26"/>
+        </w:rPr>
+      </w:pPr>
+      <w:r>
+        <w:rPr>
+          <w:sz w:val="26"/>
+          <w:szCs w:val="26"/>
+        </w:rPr>
         <w:t>T</w:t>
       </w:r>
       <w:r>
@@ -5782,6 +5760,7 @@
                 <w:sz w:val="26"/>
                 <w:szCs w:val="26"/>
               </w:rPr>
+              <w:lastRenderedPageBreak/>
               <w:t xml:space="preserve">No. </w:t>
             </w:r>
           </w:p>
@@ -5952,7 +5931,6 @@
                 <w:sz w:val="26"/>
                 <w:szCs w:val="26"/>
               </w:rPr>
-              <w:lastRenderedPageBreak/>
               <w:t>1</w:t>
             </w:r>
           </w:p>
@@ -7603,6 +7581,7 @@
           <w:szCs w:val="26"/>
           <w:lang w:val="en-US"/>
         </w:rPr>
+        <w:lastRenderedPageBreak/>
         <w:t>The specification of</w:t>
       </w:r>
       <w:r>
@@ -7699,7 +7678,6 @@
           <w:szCs w:val="26"/>
           <w:lang w:val="en-US"/>
         </w:rPr>
-        <w:lastRenderedPageBreak/>
         <w:t>F</w:t>
       </w:r>
       <w:r>
@@ -8825,6 +8803,7 @@
                 <w:sz w:val="26"/>
                 <w:szCs w:val="26"/>
               </w:rPr>
+              <w:lastRenderedPageBreak/>
               <w:t>Name</w:t>
             </w:r>
           </w:p>

</xml_diff>